<commit_message>
Adding Mobile App Implementation
</commit_message>
<xml_diff>
--- a/Final.docx
+++ b/Final.docx
@@ -6,6 +6,8 @@
       <w:pPr>
         <w:jc w:val="both"/>
       </w:pPr>
+      <w:bookmarkStart w:id="0" w:name="_Hlk138558072"/>
+      <w:bookmarkEnd w:id="0"/>
       <w:r>
         <w:t>Al-Azhar University</w:t>
       </w:r>
@@ -595,12 +597,12 @@
       <w:pPr>
         <w:pStyle w:val="Subtitle"/>
       </w:pPr>
-      <w:bookmarkStart w:id="0" w:name="_Toc138551758"/>
+      <w:bookmarkStart w:id="1" w:name="_Toc138551758"/>
       <w:r>
         <w:lastRenderedPageBreak/>
         <w:t>Acknowledgements</w:t>
       </w:r>
-      <w:bookmarkEnd w:id="0"/>
+      <w:bookmarkEnd w:id="1"/>
     </w:p>
     <w:p>
       <w:pPr>
@@ -652,12 +654,12 @@
       <w:pPr>
         <w:pStyle w:val="Subtitle"/>
       </w:pPr>
-      <w:bookmarkStart w:id="1" w:name="_Toc138551759"/>
+      <w:bookmarkStart w:id="2" w:name="_Toc138551759"/>
       <w:r>
         <w:lastRenderedPageBreak/>
         <w:t>Abstract</w:t>
       </w:r>
-      <w:bookmarkEnd w:id="1"/>
+      <w:bookmarkEnd w:id="2"/>
     </w:p>
     <w:p>
       <w:pPr>
@@ -770,7 +772,7 @@
       <w:pPr>
         <w:pStyle w:val="Subtitle"/>
       </w:pPr>
-      <w:bookmarkStart w:id="2" w:name="_Toc138551760"/>
+      <w:bookmarkStart w:id="3" w:name="_Toc138551760"/>
       <w:r>
         <w:lastRenderedPageBreak/>
         <w:t xml:space="preserve">Table of </w:t>
@@ -778,7 +780,7 @@
       <w:r>
         <w:t>Contents</w:t>
       </w:r>
-      <w:bookmarkEnd w:id="2"/>
+      <w:bookmarkEnd w:id="3"/>
     </w:p>
     <w:p/>
     <w:sdt>
@@ -4099,12 +4101,12 @@
       <w:pPr>
         <w:pStyle w:val="Subtitle"/>
       </w:pPr>
-      <w:bookmarkStart w:id="3" w:name="_Toc138551761"/>
+      <w:bookmarkStart w:id="4" w:name="_Toc138551761"/>
       <w:r>
         <w:lastRenderedPageBreak/>
         <w:t>Table of Figures</w:t>
       </w:r>
-      <w:bookmarkEnd w:id="3"/>
+      <w:bookmarkEnd w:id="4"/>
     </w:p>
     <w:p/>
     <w:p>
@@ -4764,12 +4766,12 @@
       <w:pPr>
         <w:pStyle w:val="Subtitle"/>
       </w:pPr>
-      <w:bookmarkStart w:id="4" w:name="_Toc138551762"/>
+      <w:bookmarkStart w:id="5" w:name="_Toc138551762"/>
       <w:r>
         <w:lastRenderedPageBreak/>
         <w:t>List of Tables</w:t>
       </w:r>
-      <w:bookmarkEnd w:id="4"/>
+      <w:bookmarkEnd w:id="5"/>
     </w:p>
     <w:p/>
     <w:p>
@@ -4979,12 +4981,12 @@
       <w:pPr>
         <w:pStyle w:val="Heading1"/>
       </w:pPr>
-      <w:bookmarkStart w:id="5" w:name="_Toc138551763"/>
+      <w:bookmarkStart w:id="6" w:name="_Toc138551763"/>
       <w:r>
         <w:lastRenderedPageBreak/>
         <w:t>Project Initiation</w:t>
       </w:r>
-      <w:bookmarkEnd w:id="5"/>
+      <w:bookmarkEnd w:id="6"/>
     </w:p>
     <w:p>
       <w:pPr>
@@ -5002,12 +5004,12 @@
       <w:pPr>
         <w:pStyle w:val="Heading2"/>
       </w:pPr>
-      <w:bookmarkStart w:id="6" w:name="_Toc138551764"/>
+      <w:bookmarkStart w:id="7" w:name="_Toc138551764"/>
       <w:r>
         <w:lastRenderedPageBreak/>
         <w:t>Introduction</w:t>
       </w:r>
-      <w:bookmarkEnd w:id="6"/>
+      <w:bookmarkEnd w:id="7"/>
     </w:p>
     <w:p>
       <w:pPr>
@@ -5045,11 +5047,11 @@
       <w:pPr>
         <w:pStyle w:val="Heading3"/>
       </w:pPr>
-      <w:bookmarkStart w:id="7" w:name="_Toc138551765"/>
+      <w:bookmarkStart w:id="8" w:name="_Toc138551765"/>
       <w:r>
         <w:t>Problem Definition</w:t>
       </w:r>
-      <w:bookmarkEnd w:id="7"/>
+      <w:bookmarkEnd w:id="8"/>
     </w:p>
     <w:p>
       <w:pPr>
@@ -5156,12 +5158,12 @@
       <w:pPr>
         <w:jc w:val="both"/>
       </w:pPr>
-      <w:bookmarkStart w:id="8" w:name="_Hlk138519240"/>
+      <w:bookmarkStart w:id="9" w:name="_Hlk138519240"/>
       <w:r>
         <w:t>Through our website and mobile application, we provide a way for saving waqf documents permanently by using Blockchain &amp; decentralized Web 3 technologies. Waqf documents will be more reachable and encourage people to invest in waqf and the ongoing charities.</w:t>
       </w:r>
     </w:p>
-    <w:bookmarkEnd w:id="8"/>
+    <w:bookmarkEnd w:id="9"/>
     <w:p>
       <w:pPr>
         <w:jc w:val="both"/>
@@ -5180,12 +5182,12 @@
       <w:pPr>
         <w:pStyle w:val="Heading3"/>
       </w:pPr>
-      <w:bookmarkStart w:id="9" w:name="_Toc138551766"/>
+      <w:bookmarkStart w:id="10" w:name="_Toc138551766"/>
       <w:r>
         <w:lastRenderedPageBreak/>
         <w:t>Project Objectives</w:t>
       </w:r>
-      <w:bookmarkEnd w:id="9"/>
+      <w:bookmarkEnd w:id="10"/>
     </w:p>
     <w:p>
       <w:pPr>
@@ -5447,22 +5449,22 @@
       <w:pPr>
         <w:pStyle w:val="Heading2"/>
       </w:pPr>
-      <w:bookmarkStart w:id="10" w:name="_Toc138551767"/>
+      <w:bookmarkStart w:id="11" w:name="_Toc138551767"/>
       <w:r>
         <w:lastRenderedPageBreak/>
         <w:t>Current and existing systems</w:t>
       </w:r>
-      <w:bookmarkEnd w:id="10"/>
+      <w:bookmarkEnd w:id="11"/>
     </w:p>
     <w:p>
       <w:pPr>
         <w:pStyle w:val="Heading3"/>
       </w:pPr>
-      <w:bookmarkStart w:id="11" w:name="_Toc138551768"/>
+      <w:bookmarkStart w:id="12" w:name="_Toc138551768"/>
       <w:r>
         <w:t>Current Systems</w:t>
       </w:r>
-      <w:bookmarkEnd w:id="11"/>
+      <w:bookmarkEnd w:id="12"/>
     </w:p>
     <w:p>
       <w:pPr>
@@ -5514,11 +5516,11 @@
       <w:pPr>
         <w:pStyle w:val="Heading3"/>
       </w:pPr>
-      <w:bookmarkStart w:id="12" w:name="_Toc138551769"/>
+      <w:bookmarkStart w:id="13" w:name="_Toc138551769"/>
       <w:r>
         <w:t>Existing Systems</w:t>
       </w:r>
-      <w:bookmarkEnd w:id="12"/>
+      <w:bookmarkEnd w:id="13"/>
     </w:p>
     <w:p>
       <w:pPr>
@@ -5930,21 +5932,21 @@
       <w:pPr>
         <w:pStyle w:val="Heading2"/>
       </w:pPr>
-      <w:bookmarkStart w:id="13" w:name="_Toc138551770"/>
+      <w:bookmarkStart w:id="14" w:name="_Toc138551770"/>
       <w:r>
         <w:t>Literature Review</w:t>
       </w:r>
-      <w:bookmarkEnd w:id="13"/>
+      <w:bookmarkEnd w:id="14"/>
     </w:p>
     <w:p>
       <w:pPr>
         <w:pStyle w:val="Heading3"/>
       </w:pPr>
-      <w:bookmarkStart w:id="14" w:name="_Toc138551771"/>
+      <w:bookmarkStart w:id="15" w:name="_Toc138551771"/>
       <w:r>
         <w:t>Background</w:t>
       </w:r>
-      <w:bookmarkEnd w:id="14"/>
+      <w:bookmarkEnd w:id="15"/>
     </w:p>
     <w:p>
       <w:pPr>
@@ -6022,11 +6024,11 @@
       <w:pPr>
         <w:pStyle w:val="Heading3"/>
       </w:pPr>
-      <w:bookmarkStart w:id="15" w:name="_Toc138551772"/>
+      <w:bookmarkStart w:id="16" w:name="_Toc138551772"/>
       <w:r>
         <w:t>Several studies have explored the potential of using blockchain for preserving Waqf documents.</w:t>
       </w:r>
-      <w:bookmarkEnd w:id="15"/>
+      <w:bookmarkEnd w:id="16"/>
       <w:r>
         <w:t xml:space="preserve"> </w:t>
       </w:r>
@@ -6196,12 +6198,12 @@
       <w:pPr>
         <w:pStyle w:val="Heading3"/>
       </w:pPr>
-      <w:bookmarkStart w:id="16" w:name="_Toc138551773"/>
+      <w:bookmarkStart w:id="17" w:name="_Toc138551773"/>
       <w:r>
         <w:lastRenderedPageBreak/>
         <w:t>Our Product Features</w:t>
       </w:r>
-      <w:bookmarkEnd w:id="16"/>
+      <w:bookmarkEnd w:id="17"/>
     </w:p>
     <w:p>
       <w:r>
@@ -6212,11 +6214,11 @@
       <w:pPr>
         <w:pStyle w:val="Heading2"/>
       </w:pPr>
-      <w:bookmarkStart w:id="17" w:name="_Toc138551774"/>
+      <w:bookmarkStart w:id="18" w:name="_Toc138551774"/>
       <w:r>
         <w:t>Stakeholders List</w:t>
       </w:r>
-      <w:bookmarkEnd w:id="17"/>
+      <w:bookmarkEnd w:id="18"/>
     </w:p>
     <w:tbl>
       <w:tblPr>
@@ -6520,7 +6522,7 @@
       <w:pPr>
         <w:pStyle w:val="Tab"/>
       </w:pPr>
-      <w:bookmarkStart w:id="18" w:name="_Toc138546870"/>
+      <w:bookmarkStart w:id="19" w:name="_Toc138546870"/>
       <w:r>
         <w:t xml:space="preserve">Table </w:t>
       </w:r>
@@ -6566,29 +6568,29 @@
       <w:r>
         <w:t>:Stakeholders</w:t>
       </w:r>
-      <w:bookmarkEnd w:id="18"/>
+      <w:bookmarkEnd w:id="19"/>
     </w:p>
     <w:p/>
     <w:p>
       <w:pPr>
         <w:pStyle w:val="Heading2"/>
       </w:pPr>
-      <w:bookmarkStart w:id="19" w:name="_Toc138551775"/>
+      <w:bookmarkStart w:id="20" w:name="_Toc138551775"/>
       <w:r>
         <w:lastRenderedPageBreak/>
         <w:t>Proposed Scope &amp; Process Model</w:t>
       </w:r>
-      <w:bookmarkEnd w:id="19"/>
+      <w:bookmarkEnd w:id="20"/>
     </w:p>
     <w:p>
       <w:pPr>
         <w:pStyle w:val="Heading3"/>
       </w:pPr>
-      <w:bookmarkStart w:id="20" w:name="_Toc138551776"/>
+      <w:bookmarkStart w:id="21" w:name="_Toc138551776"/>
       <w:r>
         <w:t>Proposed Scope</w:t>
       </w:r>
-      <w:bookmarkEnd w:id="20"/>
+      <w:bookmarkEnd w:id="21"/>
     </w:p>
     <w:p>
       <w:pPr>
@@ -6709,11 +6711,11 @@
       <w:pPr>
         <w:pStyle w:val="Heading3"/>
       </w:pPr>
-      <w:bookmarkStart w:id="21" w:name="_Toc138551777"/>
+      <w:bookmarkStart w:id="22" w:name="_Toc138551777"/>
       <w:r>
         <w:t>Process Model</w:t>
       </w:r>
-      <w:bookmarkEnd w:id="21"/>
+      <w:bookmarkEnd w:id="22"/>
     </w:p>
     <w:p>
       <w:pPr>
@@ -6728,17 +6730,17 @@
       <w:pPr>
         <w:pStyle w:val="Heading2"/>
       </w:pPr>
-      <w:bookmarkStart w:id="22" w:name="_Hlk138496222"/>
-      <w:bookmarkStart w:id="23" w:name="_Toc138551778"/>
+      <w:bookmarkStart w:id="23" w:name="_Hlk138496222"/>
+      <w:bookmarkStart w:id="24" w:name="_Toc138551778"/>
       <w:r>
         <w:lastRenderedPageBreak/>
         <w:t xml:space="preserve">Project excluded </w:t>
       </w:r>
-      <w:bookmarkEnd w:id="22"/>
+      <w:bookmarkEnd w:id="23"/>
       <w:r>
         <w:t xml:space="preserve">and </w:t>
       </w:r>
-      <w:bookmarkStart w:id="24" w:name="_Hlk138496316"/>
+      <w:bookmarkStart w:id="25" w:name="_Hlk138496316"/>
       <w:r>
         <w:t xml:space="preserve">Project </w:t>
       </w:r>
@@ -6746,15 +6748,15 @@
       <w:r>
         <w:t>constraints</w:t>
       </w:r>
-      <w:bookmarkEnd w:id="23"/>
       <w:bookmarkEnd w:id="24"/>
+      <w:bookmarkEnd w:id="25"/>
       <w:proofErr w:type="gramEnd"/>
     </w:p>
     <w:p>
       <w:pPr>
         <w:pStyle w:val="Heading3"/>
       </w:pPr>
-      <w:bookmarkStart w:id="25" w:name="_Toc138551779"/>
+      <w:bookmarkStart w:id="26" w:name="_Toc138551779"/>
       <w:r>
         <w:t xml:space="preserve">Project </w:t>
       </w:r>
@@ -6762,7 +6764,7 @@
       <w:r>
         <w:t>excluded</w:t>
       </w:r>
-      <w:bookmarkEnd w:id="25"/>
+      <w:bookmarkEnd w:id="26"/>
       <w:proofErr w:type="gramEnd"/>
     </w:p>
     <w:p>
@@ -6820,14 +6822,14 @@
           <w:lang w:bidi="ar-EG"/>
         </w:rPr>
       </w:pPr>
-      <w:bookmarkStart w:id="26" w:name="_Toc138551780"/>
+      <w:bookmarkStart w:id="27" w:name="_Toc138551780"/>
       <w:r>
         <w:rPr>
           <w:lang w:bidi="ar-EG"/>
         </w:rPr>
         <w:t>Project constraints</w:t>
       </w:r>
-      <w:bookmarkEnd w:id="26"/>
+      <w:bookmarkEnd w:id="27"/>
     </w:p>
     <w:p>
       <w:pPr>
@@ -6900,12 +6902,12 @@
       <w:pPr>
         <w:pStyle w:val="Heading1"/>
       </w:pPr>
-      <w:bookmarkStart w:id="27" w:name="_Toc138551781"/>
+      <w:bookmarkStart w:id="28" w:name="_Toc138551781"/>
       <w:r>
         <w:lastRenderedPageBreak/>
         <w:t>Planning and Requirements</w:t>
       </w:r>
-      <w:bookmarkEnd w:id="27"/>
+      <w:bookmarkEnd w:id="28"/>
     </w:p>
     <w:p>
       <w:pPr>
@@ -6921,12 +6923,12 @@
       <w:pPr>
         <w:pStyle w:val="Heading2"/>
       </w:pPr>
-      <w:bookmarkStart w:id="28" w:name="_Toc138551782"/>
+      <w:bookmarkStart w:id="29" w:name="_Toc138551782"/>
       <w:r>
         <w:lastRenderedPageBreak/>
         <w:t>Planning</w:t>
       </w:r>
-      <w:bookmarkEnd w:id="28"/>
+      <w:bookmarkEnd w:id="29"/>
     </w:p>
     <w:p>
       <w:pPr>
@@ -6935,14 +6937,14 @@
           <w:highlight w:val="yellow"/>
         </w:rPr>
       </w:pPr>
-      <w:bookmarkStart w:id="29" w:name="_Toc138551783"/>
+      <w:bookmarkStart w:id="30" w:name="_Toc138551783"/>
       <w:r>
         <w:rPr>
           <w:highlight w:val="yellow"/>
         </w:rPr>
         <w:t>Scope Initiation (WBS)</w:t>
       </w:r>
-      <w:bookmarkEnd w:id="29"/>
+      <w:bookmarkEnd w:id="30"/>
     </w:p>
     <w:p>
       <w:pPr>
@@ -6951,24 +6953,24 @@
           <w:highlight w:val="yellow"/>
         </w:rPr>
       </w:pPr>
-      <w:bookmarkStart w:id="30" w:name="_Toc138551784"/>
+      <w:bookmarkStart w:id="31" w:name="_Toc138551784"/>
       <w:r>
         <w:rPr>
           <w:highlight w:val="yellow"/>
         </w:rPr>
         <w:t>Gantt Chart</w:t>
       </w:r>
-      <w:bookmarkEnd w:id="30"/>
+      <w:bookmarkEnd w:id="31"/>
     </w:p>
     <w:p>
       <w:pPr>
         <w:pStyle w:val="Heading3"/>
       </w:pPr>
-      <w:bookmarkStart w:id="31" w:name="_Toc138551785"/>
+      <w:bookmarkStart w:id="32" w:name="_Toc138551785"/>
       <w:r>
         <w:t>Resource Sheet</w:t>
       </w:r>
-      <w:bookmarkEnd w:id="31"/>
+      <w:bookmarkEnd w:id="32"/>
     </w:p>
     <w:tbl>
       <w:tblPr>
@@ -7821,12 +7823,12 @@
       <w:pPr>
         <w:pStyle w:val="Heading3"/>
       </w:pPr>
-      <w:bookmarkStart w:id="32" w:name="_Toc138551786"/>
+      <w:bookmarkStart w:id="33" w:name="_Toc138551786"/>
       <w:r>
         <w:lastRenderedPageBreak/>
         <w:t>System Development Requirements</w:t>
       </w:r>
-      <w:bookmarkEnd w:id="32"/>
+      <w:bookmarkEnd w:id="33"/>
     </w:p>
     <w:p>
       <w:r>
@@ -8140,11 +8142,11 @@
       <w:pPr>
         <w:pStyle w:val="Heading3"/>
       </w:pPr>
-      <w:bookmarkStart w:id="33" w:name="_Toc138551787"/>
+      <w:bookmarkStart w:id="34" w:name="_Toc138551787"/>
       <w:r>
         <w:t>Cost Estimation and Budgeting</w:t>
       </w:r>
-      <w:bookmarkEnd w:id="33"/>
+      <w:bookmarkEnd w:id="34"/>
     </w:p>
     <w:p>
       <w:pPr>
@@ -8887,11 +8889,11 @@
       <w:pPr>
         <w:pStyle w:val="Heading3"/>
       </w:pPr>
-      <w:bookmarkStart w:id="34" w:name="_Toc138551788"/>
+      <w:bookmarkStart w:id="35" w:name="_Toc138551788"/>
       <w:r>
         <w:t>Risk List</w:t>
       </w:r>
-      <w:bookmarkEnd w:id="34"/>
+      <w:bookmarkEnd w:id="35"/>
     </w:p>
     <w:p>
       <w:pPr>
@@ -9060,21 +9062,21 @@
       <w:pPr>
         <w:pStyle w:val="Heading2"/>
       </w:pPr>
-      <w:bookmarkStart w:id="35" w:name="_Toc138551789"/>
+      <w:bookmarkStart w:id="36" w:name="_Toc138551789"/>
       <w:r>
         <w:t>Requirements</w:t>
       </w:r>
-      <w:bookmarkEnd w:id="35"/>
+      <w:bookmarkEnd w:id="36"/>
     </w:p>
     <w:p>
       <w:pPr>
         <w:pStyle w:val="Heading3"/>
       </w:pPr>
-      <w:bookmarkStart w:id="36" w:name="_Toc138551790"/>
+      <w:bookmarkStart w:id="37" w:name="_Toc138551790"/>
       <w:r>
         <w:t>Information Gathering</w:t>
       </w:r>
-      <w:bookmarkEnd w:id="36"/>
+      <w:bookmarkEnd w:id="37"/>
     </w:p>
     <w:p>
       <w:pPr>
@@ -9278,14 +9280,14 @@
           <w:highlight w:val="yellow"/>
         </w:rPr>
       </w:pPr>
-      <w:bookmarkStart w:id="37" w:name="_Toc138551791"/>
+      <w:bookmarkStart w:id="38" w:name="_Toc138551791"/>
       <w:r>
         <w:rPr>
           <w:highlight w:val="yellow"/>
         </w:rPr>
         <w:t>Functional Requirements</w:t>
       </w:r>
-      <w:bookmarkEnd w:id="37"/>
+      <w:bookmarkEnd w:id="38"/>
     </w:p>
     <w:p>
       <w:pPr>
@@ -9435,14 +9437,14 @@
           <w:highlight w:val="yellow"/>
         </w:rPr>
       </w:pPr>
-      <w:bookmarkStart w:id="38" w:name="_Toc138551792"/>
+      <w:bookmarkStart w:id="39" w:name="_Toc138551792"/>
       <w:r>
         <w:rPr>
           <w:highlight w:val="yellow"/>
         </w:rPr>
         <w:t>Non-functional Requirements</w:t>
       </w:r>
-      <w:bookmarkEnd w:id="38"/>
+      <w:bookmarkEnd w:id="39"/>
     </w:p>
     <w:p>
       <w:pPr>
@@ -9598,7 +9600,7 @@
           <w:highlight w:val="yellow"/>
         </w:rPr>
       </w:pPr>
-      <w:bookmarkStart w:id="39" w:name="_Toc138551793"/>
+      <w:bookmarkStart w:id="40" w:name="_Toc138551793"/>
       <w:r>
         <w:rPr>
           <w:highlight w:val="yellow"/>
@@ -9612,7 +9614,7 @@
         </w:rPr>
         <w:t>cases</w:t>
       </w:r>
-      <w:bookmarkEnd w:id="39"/>
+      <w:bookmarkEnd w:id="40"/>
       <w:proofErr w:type="gramEnd"/>
     </w:p>
     <w:p/>
@@ -9630,12 +9632,12 @@
       <w:pPr>
         <w:pStyle w:val="Heading2"/>
       </w:pPr>
-      <w:bookmarkStart w:id="40" w:name="_Toc138551794"/>
+      <w:bookmarkStart w:id="41" w:name="_Toc138551794"/>
       <w:r>
         <w:lastRenderedPageBreak/>
         <w:t>Domain Diagram</w:t>
       </w:r>
-      <w:bookmarkEnd w:id="40"/>
+      <w:bookmarkEnd w:id="41"/>
     </w:p>
     <w:p/>
     <w:p>
@@ -9756,12 +9758,12 @@
       <w:pPr>
         <w:pStyle w:val="Heading1"/>
       </w:pPr>
-      <w:bookmarkStart w:id="41" w:name="_Toc138551795"/>
+      <w:bookmarkStart w:id="42" w:name="_Toc138551795"/>
       <w:r>
         <w:lastRenderedPageBreak/>
         <w:t>Project Analysis and Design</w:t>
       </w:r>
-      <w:bookmarkEnd w:id="41"/>
+      <w:bookmarkEnd w:id="42"/>
     </w:p>
     <w:p>
       <w:pPr>
@@ -9777,12 +9779,12 @@
       <w:pPr>
         <w:pStyle w:val="Heading2"/>
       </w:pPr>
-      <w:bookmarkStart w:id="42" w:name="_Toc138551796"/>
+      <w:bookmarkStart w:id="43" w:name="_Toc138551796"/>
       <w:r>
         <w:lastRenderedPageBreak/>
         <w:t>Actor-goal List</w:t>
       </w:r>
-      <w:bookmarkEnd w:id="42"/>
+      <w:bookmarkEnd w:id="43"/>
     </w:p>
     <w:tbl>
       <w:tblPr>
@@ -10415,7 +10417,7 @@
       <w:pPr>
         <w:pStyle w:val="Tab"/>
       </w:pPr>
-      <w:bookmarkStart w:id="43" w:name="_Toc138546871"/>
+      <w:bookmarkStart w:id="44" w:name="_Toc138546871"/>
       <w:r>
         <w:t xml:space="preserve">Table </w:t>
       </w:r>
@@ -10468,7 +10470,7 @@
       <w:r>
         <w:t>:Actor Goal List</w:t>
       </w:r>
-      <w:bookmarkEnd w:id="43"/>
+      <w:bookmarkEnd w:id="44"/>
     </w:p>
     <w:p/>
     <w:p/>
@@ -10481,12 +10483,12 @@
       <w:pPr>
         <w:pStyle w:val="Heading2"/>
       </w:pPr>
-      <w:bookmarkStart w:id="44" w:name="_Toc138551797"/>
+      <w:bookmarkStart w:id="45" w:name="_Toc138551797"/>
       <w:r>
         <w:lastRenderedPageBreak/>
         <w:t>Use Case Diagram</w:t>
       </w:r>
-      <w:bookmarkEnd w:id="44"/>
+      <w:bookmarkEnd w:id="45"/>
     </w:p>
     <w:p>
       <w:pPr>
@@ -10560,7 +10562,7 @@
           <w:docGrid w:linePitch="360"/>
         </w:sectPr>
       </w:pPr>
-      <w:bookmarkStart w:id="45" w:name="_Toc138551622"/>
+      <w:bookmarkStart w:id="46" w:name="_Toc138551622"/>
       <w:r>
         <w:t xml:space="preserve">Figure </w:t>
       </w:r>
@@ -10613,18 +10615,18 @@
       <w:r>
         <w:t>:Use Case Diagram</w:t>
       </w:r>
-      <w:bookmarkEnd w:id="45"/>
+      <w:bookmarkEnd w:id="46"/>
     </w:p>
     <w:p>
       <w:pPr>
         <w:pStyle w:val="Heading2"/>
       </w:pPr>
-      <w:bookmarkStart w:id="46" w:name="_Toc138551798"/>
+      <w:bookmarkStart w:id="47" w:name="_Toc138551798"/>
       <w:r>
         <w:lastRenderedPageBreak/>
         <w:t>Activity Diagram</w:t>
       </w:r>
-      <w:bookmarkEnd w:id="46"/>
+      <w:bookmarkEnd w:id="47"/>
     </w:p>
     <w:p>
       <w:pPr>
@@ -10684,7 +10686,7 @@
       <w:pPr>
         <w:pStyle w:val="Fig"/>
       </w:pPr>
-      <w:bookmarkStart w:id="47" w:name="_Toc138551623"/>
+      <w:bookmarkStart w:id="48" w:name="_Toc138551623"/>
       <w:r>
         <w:t xml:space="preserve">Figure </w:t>
       </w:r>
@@ -10737,7 +10739,7 @@
       <w:r>
         <w:t>:Activity Diagram</w:t>
       </w:r>
-      <w:bookmarkEnd w:id="47"/>
+      <w:bookmarkEnd w:id="48"/>
     </w:p>
     <w:p>
       <w:pPr>
@@ -10753,12 +10755,12 @@
       <w:pPr>
         <w:pStyle w:val="Heading2"/>
       </w:pPr>
-      <w:bookmarkStart w:id="48" w:name="_Toc138551799"/>
+      <w:bookmarkStart w:id="49" w:name="_Toc138551799"/>
       <w:r>
         <w:lastRenderedPageBreak/>
         <w:t>Sequence Diagrams</w:t>
       </w:r>
-      <w:bookmarkEnd w:id="48"/>
+      <w:bookmarkEnd w:id="49"/>
     </w:p>
     <w:p>
       <w:r>
@@ -10811,7 +10813,7 @@
                                 <w:lang w:val="ar-SA"/>
                               </w:rPr>
                             </w:pPr>
-                            <w:bookmarkStart w:id="49" w:name="_Toc138551624"/>
+                            <w:bookmarkStart w:id="50" w:name="_Toc138551624"/>
                             <w:r>
                               <w:t xml:space="preserve">Figure </w:t>
                             </w:r>
@@ -10864,7 +10866,7 @@
                             <w:r>
                               <w:t>:Sequence Diagram</w:t>
                             </w:r>
-                            <w:bookmarkEnd w:id="49"/>
+                            <w:bookmarkEnd w:id="50"/>
                           </w:p>
                         </w:txbxContent>
                       </wps:txbx>
@@ -10898,7 +10900,7 @@
                           <w:lang w:val="ar-SA"/>
                         </w:rPr>
                       </w:pPr>
-                      <w:bookmarkStart w:id="50" w:name="_Toc138551624"/>
+                      <w:bookmarkStart w:id="51" w:name="_Toc138551624"/>
                       <w:r>
                         <w:t xml:space="preserve">Figure </w:t>
                       </w:r>
@@ -10951,7 +10953,7 @@
                       <w:r>
                         <w:t>:Sequence Diagram</w:t>
                       </w:r>
-                      <w:bookmarkEnd w:id="50"/>
+                      <w:bookmarkEnd w:id="51"/>
                     </w:p>
                   </w:txbxContent>
                 </v:textbox>
@@ -11041,12 +11043,12 @@
       <w:pPr>
         <w:pStyle w:val="Heading2"/>
       </w:pPr>
-      <w:bookmarkStart w:id="51" w:name="_Toc138551800"/>
+      <w:bookmarkStart w:id="52" w:name="_Toc138551800"/>
       <w:r>
         <w:lastRenderedPageBreak/>
         <w:t>State Diagram</w:t>
       </w:r>
-      <w:bookmarkEnd w:id="51"/>
+      <w:bookmarkEnd w:id="52"/>
     </w:p>
     <w:p>
       <w:r>
@@ -11098,7 +11100,7 @@
                                 <w:sz w:val="28"/>
                               </w:rPr>
                             </w:pPr>
-                            <w:bookmarkStart w:id="52" w:name="_Toc138551625"/>
+                            <w:bookmarkStart w:id="53" w:name="_Toc138551625"/>
                             <w:r>
                               <w:t xml:space="preserve">Figure </w:t>
                             </w:r>
@@ -11151,7 +11153,7 @@
                             <w:r>
                               <w:t>:State Diagram</w:t>
                             </w:r>
-                            <w:bookmarkEnd w:id="52"/>
+                            <w:bookmarkEnd w:id="53"/>
                           </w:p>
                         </w:txbxContent>
                       </wps:txbx>
@@ -11180,7 +11182,7 @@
                           <w:sz w:val="28"/>
                         </w:rPr>
                       </w:pPr>
-                      <w:bookmarkStart w:id="53" w:name="_Toc138551625"/>
+                      <w:bookmarkStart w:id="54" w:name="_Toc138551625"/>
                       <w:r>
                         <w:t xml:space="preserve">Figure </w:t>
                       </w:r>
@@ -11233,7 +11235,7 @@
                       <w:r>
                         <w:t>:State Diagram</w:t>
                       </w:r>
-                      <w:bookmarkEnd w:id="53"/>
+                      <w:bookmarkEnd w:id="54"/>
                     </w:p>
                   </w:txbxContent>
                 </v:textbox>
@@ -11316,12 +11318,12 @@
       <w:pPr>
         <w:pStyle w:val="Heading2"/>
       </w:pPr>
-      <w:bookmarkStart w:id="54" w:name="_Toc138551801"/>
+      <w:bookmarkStart w:id="55" w:name="_Toc138551801"/>
       <w:r>
         <w:lastRenderedPageBreak/>
         <w:t>Design Class Diagram</w:t>
       </w:r>
-      <w:bookmarkEnd w:id="54"/>
+      <w:bookmarkEnd w:id="55"/>
     </w:p>
     <w:p>
       <w:pPr>
@@ -11384,7 +11386,7 @@
                                 <w:sz w:val="28"/>
                               </w:rPr>
                             </w:pPr>
-                            <w:bookmarkStart w:id="55" w:name="_Toc138551626"/>
+                            <w:bookmarkStart w:id="56" w:name="_Toc138551626"/>
                             <w:r>
                               <w:t xml:space="preserve">Figure </w:t>
                             </w:r>
@@ -11437,7 +11439,7 @@
                             <w:r>
                               <w:t>:Design Class Diagram</w:t>
                             </w:r>
-                            <w:bookmarkEnd w:id="55"/>
+                            <w:bookmarkEnd w:id="56"/>
                           </w:p>
                         </w:txbxContent>
                       </wps:txbx>
@@ -11466,7 +11468,7 @@
                           <w:sz w:val="28"/>
                         </w:rPr>
                       </w:pPr>
-                      <w:bookmarkStart w:id="56" w:name="_Toc138551626"/>
+                      <w:bookmarkStart w:id="57" w:name="_Toc138551626"/>
                       <w:r>
                         <w:t xml:space="preserve">Figure </w:t>
                       </w:r>
@@ -11519,7 +11521,7 @@
                       <w:r>
                         <w:t>:Design Class Diagram</w:t>
                       </w:r>
-                      <w:bookmarkEnd w:id="56"/>
+                      <w:bookmarkEnd w:id="57"/>
                     </w:p>
                   </w:txbxContent>
                 </v:textbox>
@@ -11588,12 +11590,12 @@
       <w:pPr>
         <w:pStyle w:val="Heading2"/>
       </w:pPr>
-      <w:bookmarkStart w:id="57" w:name="_Toc138551802"/>
+      <w:bookmarkStart w:id="58" w:name="_Toc138551802"/>
       <w:r>
         <w:lastRenderedPageBreak/>
         <w:t>Deployment Diagram</w:t>
       </w:r>
-      <w:bookmarkEnd w:id="57"/>
+      <w:bookmarkEnd w:id="58"/>
     </w:p>
     <w:p>
       <w:pPr>
@@ -11651,7 +11653,7 @@
       <w:pPr>
         <w:pStyle w:val="Fig"/>
       </w:pPr>
-      <w:bookmarkStart w:id="58" w:name="_Toc138551627"/>
+      <w:bookmarkStart w:id="59" w:name="_Toc138551627"/>
       <w:r>
         <w:t xml:space="preserve">Figure </w:t>
       </w:r>
@@ -11704,7 +11706,7 @@
       <w:r>
         <w:t>:Deployment Diagram</w:t>
       </w:r>
-      <w:bookmarkEnd w:id="58"/>
+      <w:bookmarkEnd w:id="59"/>
     </w:p>
     <w:p>
       <w:pPr>
@@ -11720,12 +11722,12 @@
       <w:pPr>
         <w:pStyle w:val="Heading2"/>
       </w:pPr>
-      <w:bookmarkStart w:id="59" w:name="_Toc138551803"/>
+      <w:bookmarkStart w:id="60" w:name="_Toc138551803"/>
       <w:r>
         <w:lastRenderedPageBreak/>
         <w:t>Output &amp; Input Design (Screens)</w:t>
       </w:r>
-      <w:bookmarkEnd w:id="59"/>
+      <w:bookmarkEnd w:id="60"/>
     </w:p>
     <w:p>
       <w:r>
@@ -11773,7 +11775,7 @@
                             <w:pPr>
                               <w:pStyle w:val="Fig"/>
                             </w:pPr>
-                            <w:bookmarkStart w:id="60" w:name="_Toc138551628"/>
+                            <w:bookmarkStart w:id="61" w:name="_Toc138551628"/>
                             <w:r>
                               <w:t xml:space="preserve">Figure </w:t>
                             </w:r>
@@ -11826,7 +11828,7 @@
                             <w:r>
                               <w:t>:Adding Waqf</w:t>
                             </w:r>
-                            <w:bookmarkEnd w:id="60"/>
+                            <w:bookmarkEnd w:id="61"/>
                           </w:p>
                         </w:txbxContent>
                       </wps:txbx>
@@ -11851,7 +11853,7 @@
                       <w:pPr>
                         <w:pStyle w:val="Fig"/>
                       </w:pPr>
-                      <w:bookmarkStart w:id="61" w:name="_Toc138551628"/>
+                      <w:bookmarkStart w:id="62" w:name="_Toc138551628"/>
                       <w:r>
                         <w:t xml:space="preserve">Figure </w:t>
                       </w:r>
@@ -11904,7 +11906,7 @@
                       <w:r>
                         <w:t>:Adding Waqf</w:t>
                       </w:r>
-                      <w:bookmarkEnd w:id="61"/>
+                      <w:bookmarkEnd w:id="62"/>
                     </w:p>
                   </w:txbxContent>
                 </v:textbox>
@@ -12000,6 +12002,7 @@
         <w:t>Implementation and Testing</w:t>
       </w:r>
     </w:p>
+    <w:p/>
     <w:p>
       <w:pPr>
         <w:sectPr>
@@ -12011,8 +12014,1203 @@
       </w:pPr>
     </w:p>
     <w:p>
-      <w:pPr>
-        <w:pStyle w:val="Heading2"/>
+      <w:r>
+        <w:lastRenderedPageBreak/>
+        <w:t>Our Project is divided into three parts:</w:t>
+      </w:r>
+    </w:p>
+    <w:p>
+      <w:pPr>
+        <w:pStyle w:val="ListParagraph"/>
+        <w:numPr>
+          <w:ilvl w:val="0"/>
+          <w:numId w:val="26"/>
+        </w:numPr>
+      </w:pPr>
+      <w:r>
+        <w:t>Mobile App</w:t>
+      </w:r>
+    </w:p>
+    <w:p>
+      <w:pPr>
+        <w:pStyle w:val="ListParagraph"/>
+        <w:numPr>
+          <w:ilvl w:val="0"/>
+          <w:numId w:val="26"/>
+        </w:numPr>
+      </w:pPr>
+      <w:r>
+        <w:t>Website For Users</w:t>
+      </w:r>
+    </w:p>
+    <w:p>
+      <w:pPr>
+        <w:pStyle w:val="ListParagraph"/>
+        <w:numPr>
+          <w:ilvl w:val="0"/>
+          <w:numId w:val="26"/>
+        </w:numPr>
+      </w:pPr>
+      <w:r>
+        <w:t>Dashboard</w:t>
+      </w:r>
+    </w:p>
+    <w:p>
+      <w:pPr>
+        <w:rPr>
+          <w:b/>
+          <w:bCs/>
+        </w:rPr>
+      </w:pPr>
+      <w:r>
+        <w:rPr>
+          <w:b/>
+          <w:bCs/>
+        </w:rPr>
+        <w:t>Mobile App</w:t>
+      </w:r>
+    </w:p>
+    <w:p>
+      <w:pPr>
+        <w:rPr>
+          <w:b/>
+          <w:bCs/>
+          <w:szCs w:val="28"/>
+        </w:rPr>
+      </w:pPr>
+      <w:r>
+        <w:rPr>
+          <w:b/>
+          <w:bCs/>
+          <w:szCs w:val="28"/>
+        </w:rPr>
+        <w:t xml:space="preserve">Home screen (show all </w:t>
+      </w:r>
+      <w:proofErr w:type="gramStart"/>
+      <w:r>
+        <w:rPr>
+          <w:b/>
+          <w:bCs/>
+          <w:szCs w:val="28"/>
+        </w:rPr>
+        <w:t>Awqaf)</w:t>
+      </w:r>
+      <w:r>
+        <w:rPr>
+          <w:b/>
+          <w:bCs/>
+          <w:szCs w:val="28"/>
+        </w:rPr>
+        <w:t xml:space="preserve">  </w:t>
+      </w:r>
+      <w:r>
+        <w:rPr>
+          <w:b/>
+          <w:bCs/>
+          <w:szCs w:val="28"/>
+        </w:rPr>
+        <w:t xml:space="preserve"> </w:t>
+      </w:r>
+      <w:proofErr w:type="gramEnd"/>
+      <w:r>
+        <w:rPr>
+          <w:b/>
+          <w:bCs/>
+          <w:szCs w:val="28"/>
+        </w:rPr>
+        <w:t xml:space="preserve">                 Waqf details (</w:t>
+      </w:r>
+      <w:r>
+        <w:rPr>
+          <w:b/>
+          <w:bCs/>
+          <w:szCs w:val="28"/>
+        </w:rPr>
+        <w:t>description</w:t>
+      </w:r>
+      <w:r>
+        <w:rPr>
+          <w:b/>
+          <w:bCs/>
+          <w:szCs w:val="28"/>
+        </w:rPr>
+        <w:t>)</w:t>
+      </w:r>
+    </w:p>
+    <w:p>
+      <w:r>
+        <w:rPr>
+          <w:noProof/>
+        </w:rPr>
+        <w:drawing>
+          <wp:inline distT="0" distB="0" distL="0" distR="0" wp14:anchorId="249622B1" wp14:editId="2EBDA66F">
+            <wp:extent cx="2496312" cy="5547360"/>
+            <wp:effectExtent l="0" t="0" r="0" b="0"/>
+            <wp:docPr id="2082920205" name="Picture 1" descr="A screenshot of a phone&#10;&#10;Description automatically generated with medium confidence"/>
+            <wp:cNvGraphicFramePr>
+              <a:graphicFrameLocks xmlns:a="http://schemas.openxmlformats.org/drawingml/2006/main" noChangeAspect="1"/>
+            </wp:cNvGraphicFramePr>
+            <a:graphic xmlns:a="http://schemas.openxmlformats.org/drawingml/2006/main">
+              <a:graphicData uri="http://schemas.openxmlformats.org/drawingml/2006/picture">
+                <pic:pic xmlns:pic="http://schemas.openxmlformats.org/drawingml/2006/picture">
+                  <pic:nvPicPr>
+                    <pic:cNvPr id="2082920205" name="Picture 1" descr="A screenshot of a phone&#10;&#10;Description automatically generated with medium confidence"/>
+                    <pic:cNvPicPr/>
+                  </pic:nvPicPr>
+                  <pic:blipFill>
+                    <a:blip r:embed="rId22"/>
+                    <a:stretch>
+                      <a:fillRect/>
+                    </a:stretch>
+                  </pic:blipFill>
+                  <pic:spPr>
+                    <a:xfrm>
+                      <a:off x="0" y="0"/>
+                      <a:ext cx="2511406" cy="5580902"/>
+                    </a:xfrm>
+                    <a:prstGeom prst="rect">
+                      <a:avLst/>
+                    </a:prstGeom>
+                  </pic:spPr>
+                </pic:pic>
+              </a:graphicData>
+            </a:graphic>
+          </wp:inline>
+        </w:drawing>
+      </w:r>
+      <w:r>
+        <w:t xml:space="preserve">                     </w:t>
+      </w:r>
+      <w:r>
+        <w:rPr>
+          <w:noProof/>
+        </w:rPr>
+        <w:drawing>
+          <wp:inline distT="0" distB="0" distL="0" distR="0" wp14:anchorId="3CA6CAC3" wp14:editId="65BD7DE5">
+            <wp:extent cx="2506980" cy="5571067"/>
+            <wp:effectExtent l="0" t="0" r="0" b="0"/>
+            <wp:docPr id="1487730306" name="Picture 1" descr="A screenshot of a phone&#10;&#10;Description automatically generated with low confidence"/>
+            <wp:cNvGraphicFramePr>
+              <a:graphicFrameLocks xmlns:a="http://schemas.openxmlformats.org/drawingml/2006/main" noChangeAspect="1"/>
+            </wp:cNvGraphicFramePr>
+            <a:graphic xmlns:a="http://schemas.openxmlformats.org/drawingml/2006/main">
+              <a:graphicData uri="http://schemas.openxmlformats.org/drawingml/2006/picture">
+                <pic:pic xmlns:pic="http://schemas.openxmlformats.org/drawingml/2006/picture">
+                  <pic:nvPicPr>
+                    <pic:cNvPr id="1487730306" name="Picture 1" descr="A screenshot of a phone&#10;&#10;Description automatically generated with low confidence"/>
+                    <pic:cNvPicPr/>
+                  </pic:nvPicPr>
+                  <pic:blipFill>
+                    <a:blip r:embed="rId23"/>
+                    <a:stretch>
+                      <a:fillRect/>
+                    </a:stretch>
+                  </pic:blipFill>
+                  <pic:spPr>
+                    <a:xfrm>
+                      <a:off x="0" y="0"/>
+                      <a:ext cx="2535460" cy="5634355"/>
+                    </a:xfrm>
+                    <a:prstGeom prst="rect">
+                      <a:avLst/>
+                    </a:prstGeom>
+                  </pic:spPr>
+                </pic:pic>
+              </a:graphicData>
+            </a:graphic>
+          </wp:inline>
+        </w:drawing>
+      </w:r>
+    </w:p>
+    <w:p>
+      <w:r>
+        <w:rPr>
+          <w:b/>
+          <w:bCs/>
+          <w:szCs w:val="28"/>
+        </w:rPr>
+        <w:lastRenderedPageBreak/>
+        <w:t xml:space="preserve">About us </w:t>
+      </w:r>
+      <w:r>
+        <w:rPr>
+          <w:b/>
+          <w:bCs/>
+          <w:szCs w:val="28"/>
+        </w:rPr>
+        <w:t xml:space="preserve">screens                                                    </w:t>
+      </w:r>
+      <w:r>
+        <w:rPr>
+          <w:b/>
+          <w:bCs/>
+          <w:szCs w:val="28"/>
+          <w:lang w:bidi="ar-EG"/>
+        </w:rPr>
+        <w:t>Add Waqf request</w:t>
+      </w:r>
+    </w:p>
+    <w:p>
+      <w:r>
+        <w:rPr>
+          <w:noProof/>
+        </w:rPr>
+        <w:drawing>
+          <wp:inline distT="0" distB="0" distL="0" distR="0" wp14:anchorId="319398FA" wp14:editId="0660800C">
+            <wp:extent cx="2580005" cy="5733345"/>
+            <wp:effectExtent l="0" t="0" r="0" b="0"/>
+            <wp:docPr id="1700199437" name="Picture 1" descr="A screenshot of a phone&#10;&#10;Description automatically generated with medium confidence"/>
+            <wp:cNvGraphicFramePr>
+              <a:graphicFrameLocks xmlns:a="http://schemas.openxmlformats.org/drawingml/2006/main" noChangeAspect="1"/>
+            </wp:cNvGraphicFramePr>
+            <a:graphic xmlns:a="http://schemas.openxmlformats.org/drawingml/2006/main">
+              <a:graphicData uri="http://schemas.openxmlformats.org/drawingml/2006/picture">
+                <pic:pic xmlns:pic="http://schemas.openxmlformats.org/drawingml/2006/picture">
+                  <pic:nvPicPr>
+                    <pic:cNvPr id="1700199437" name="Picture 1" descr="A screenshot of a phone&#10;&#10;Description automatically generated with medium confidence"/>
+                    <pic:cNvPicPr/>
+                  </pic:nvPicPr>
+                  <pic:blipFill>
+                    <a:blip r:embed="rId24"/>
+                    <a:stretch>
+                      <a:fillRect/>
+                    </a:stretch>
+                  </pic:blipFill>
+                  <pic:spPr>
+                    <a:xfrm>
+                      <a:off x="0" y="0"/>
+                      <a:ext cx="2584642" cy="5743650"/>
+                    </a:xfrm>
+                    <a:prstGeom prst="rect">
+                      <a:avLst/>
+                    </a:prstGeom>
+                  </pic:spPr>
+                </pic:pic>
+              </a:graphicData>
+            </a:graphic>
+          </wp:inline>
+        </w:drawing>
+      </w:r>
+      <w:r>
+        <w:t xml:space="preserve">             </w:t>
+      </w:r>
+      <w:r>
+        <w:rPr>
+          <w:noProof/>
+        </w:rPr>
+        <w:drawing>
+          <wp:inline distT="0" distB="0" distL="0" distR="0" wp14:anchorId="3F1CFBF0" wp14:editId="55FA0D23">
+            <wp:extent cx="2582323" cy="5738495"/>
+            <wp:effectExtent l="0" t="0" r="0" b="0"/>
+            <wp:docPr id="592112150" name="Picture 1" descr="A screenshot of a phone&#10;&#10;Description automatically generated with medium confidence"/>
+            <wp:cNvGraphicFramePr>
+              <a:graphicFrameLocks xmlns:a="http://schemas.openxmlformats.org/drawingml/2006/main" noChangeAspect="1"/>
+            </wp:cNvGraphicFramePr>
+            <a:graphic xmlns:a="http://schemas.openxmlformats.org/drawingml/2006/main">
+              <a:graphicData uri="http://schemas.openxmlformats.org/drawingml/2006/picture">
+                <pic:pic xmlns:pic="http://schemas.openxmlformats.org/drawingml/2006/picture">
+                  <pic:nvPicPr>
+                    <pic:cNvPr id="592112150" name="Picture 1" descr="A screenshot of a phone&#10;&#10;Description automatically generated with medium confidence"/>
+                    <pic:cNvPicPr/>
+                  </pic:nvPicPr>
+                  <pic:blipFill>
+                    <a:blip r:embed="rId25"/>
+                    <a:stretch>
+                      <a:fillRect/>
+                    </a:stretch>
+                  </pic:blipFill>
+                  <pic:spPr>
+                    <a:xfrm>
+                      <a:off x="0" y="0"/>
+                      <a:ext cx="2590563" cy="5756807"/>
+                    </a:xfrm>
+                    <a:prstGeom prst="rect">
+                      <a:avLst/>
+                    </a:prstGeom>
+                  </pic:spPr>
+                </pic:pic>
+              </a:graphicData>
+            </a:graphic>
+          </wp:inline>
+        </w:drawing>
+      </w:r>
+    </w:p>
+    <w:p/>
+    <w:p/>
+    <w:p/>
+    <w:p>
+      <w:pPr>
+        <w:rPr>
+          <w:b/>
+          <w:bCs/>
+          <w:szCs w:val="28"/>
+        </w:rPr>
+      </w:pPr>
+    </w:p>
+    <w:p>
+      <w:pPr>
+        <w:jc w:val="center"/>
+        <w:rPr>
+          <w:b/>
+          <w:bCs/>
+          <w:szCs w:val="28"/>
+        </w:rPr>
+      </w:pPr>
+      <w:r>
+        <w:rPr>
+          <w:b/>
+          <w:bCs/>
+          <w:szCs w:val="28"/>
+        </w:rPr>
+        <w:lastRenderedPageBreak/>
+        <w:t>Contact us.</w:t>
+      </w:r>
+    </w:p>
+    <w:p>
+      <w:pPr>
+        <w:jc w:val="center"/>
+      </w:pPr>
+      <w:r>
+        <w:rPr>
+          <w:noProof/>
+        </w:rPr>
+        <w:drawing>
+          <wp:inline distT="0" distB="0" distL="0" distR="0" wp14:anchorId="74D6E794" wp14:editId="0151FB10">
+            <wp:extent cx="2694686" cy="5988192"/>
+            <wp:effectExtent l="0" t="0" r="0" b="0"/>
+            <wp:docPr id="1058704438" name="Picture 1" descr="A screenshot of a phone&#10;&#10;Description automatically generated with medium confidence"/>
+            <wp:cNvGraphicFramePr>
+              <a:graphicFrameLocks xmlns:a="http://schemas.openxmlformats.org/drawingml/2006/main" noChangeAspect="1"/>
+            </wp:cNvGraphicFramePr>
+            <a:graphic xmlns:a="http://schemas.openxmlformats.org/drawingml/2006/main">
+              <a:graphicData uri="http://schemas.openxmlformats.org/drawingml/2006/picture">
+                <pic:pic xmlns:pic="http://schemas.openxmlformats.org/drawingml/2006/picture">
+                  <pic:nvPicPr>
+                    <pic:cNvPr id="1058704438" name="Picture 1" descr="A screenshot of a phone&#10;&#10;Description automatically generated with medium confidence"/>
+                    <pic:cNvPicPr/>
+                  </pic:nvPicPr>
+                  <pic:blipFill>
+                    <a:blip r:embed="rId26"/>
+                    <a:stretch>
+                      <a:fillRect/>
+                    </a:stretch>
+                  </pic:blipFill>
+                  <pic:spPr>
+                    <a:xfrm>
+                      <a:off x="0" y="0"/>
+                      <a:ext cx="2694686" cy="5988192"/>
+                    </a:xfrm>
+                    <a:prstGeom prst="rect">
+                      <a:avLst/>
+                    </a:prstGeom>
+                  </pic:spPr>
+                </pic:pic>
+              </a:graphicData>
+            </a:graphic>
+          </wp:inline>
+        </w:drawing>
+      </w:r>
+    </w:p>
+    <w:p/>
+    <w:p/>
+    <w:p/>
+    <w:p/>
+    <w:p>
+      <w:pPr>
+        <w:rPr>
+          <w:rFonts w:cs="Times New Roman"/>
+          <w:b/>
+          <w:bCs/>
+          <w:kern w:val="0"/>
+          <w:szCs w:val="28"/>
+        </w:rPr>
+      </w:pPr>
+      <w:r>
+        <w:rPr>
+          <w:rFonts w:cs="Times New Roman"/>
+          <w:b/>
+          <w:bCs/>
+          <w:kern w:val="0"/>
+          <w:szCs w:val="28"/>
+        </w:rPr>
+        <w:lastRenderedPageBreak/>
+        <w:t xml:space="preserve">Implement API by </w:t>
+      </w:r>
+      <w:proofErr w:type="gramStart"/>
+      <w:r>
+        <w:rPr>
+          <w:rFonts w:cs="Times New Roman"/>
+          <w:b/>
+          <w:bCs/>
+          <w:kern w:val="0"/>
+          <w:szCs w:val="28"/>
+        </w:rPr>
+        <w:t>retrofit</w:t>
+      </w:r>
+      <w:proofErr w:type="gramEnd"/>
+      <w:r>
+        <w:rPr>
+          <w:rFonts w:cs="Times New Roman"/>
+          <w:b/>
+          <w:bCs/>
+          <w:kern w:val="0"/>
+          <w:szCs w:val="28"/>
+        </w:rPr>
+        <w:t xml:space="preserve"> library.</w:t>
+      </w:r>
+    </w:p>
+    <w:p>
+      <w:pPr>
+        <w:rPr>
+          <w:b/>
+          <w:bCs/>
+          <w:szCs w:val="28"/>
+        </w:rPr>
+      </w:pPr>
+      <w:r>
+        <w:rPr>
+          <w:b/>
+          <w:bCs/>
+          <w:noProof/>
+          <w:szCs w:val="28"/>
+        </w:rPr>
+        <w:drawing>
+          <wp:inline distT="0" distB="0" distL="0" distR="0" wp14:anchorId="6F048738" wp14:editId="11C54DB3">
+            <wp:extent cx="5463540" cy="3658702"/>
+            <wp:effectExtent l="0" t="0" r="0" b="0"/>
+            <wp:docPr id="1252567032" name="Picture 1" descr="A screenshot of a computer program&#10;&#10;Description automatically generated with medium confidence"/>
+            <wp:cNvGraphicFramePr>
+              <a:graphicFrameLocks xmlns:a="http://schemas.openxmlformats.org/drawingml/2006/main" noChangeAspect="1"/>
+            </wp:cNvGraphicFramePr>
+            <a:graphic xmlns:a="http://schemas.openxmlformats.org/drawingml/2006/main">
+              <a:graphicData uri="http://schemas.openxmlformats.org/drawingml/2006/picture">
+                <pic:pic xmlns:pic="http://schemas.openxmlformats.org/drawingml/2006/picture">
+                  <pic:nvPicPr>
+                    <pic:cNvPr id="1252567032" name="Picture 1" descr="A screenshot of a computer program&#10;&#10;Description automatically generated with medium confidence"/>
+                    <pic:cNvPicPr/>
+                  </pic:nvPicPr>
+                  <pic:blipFill>
+                    <a:blip r:embed="rId27"/>
+                    <a:stretch>
+                      <a:fillRect/>
+                    </a:stretch>
+                  </pic:blipFill>
+                  <pic:spPr>
+                    <a:xfrm>
+                      <a:off x="0" y="0"/>
+                      <a:ext cx="5463540" cy="3658702"/>
+                    </a:xfrm>
+                    <a:prstGeom prst="rect">
+                      <a:avLst/>
+                    </a:prstGeom>
+                  </pic:spPr>
+                </pic:pic>
+              </a:graphicData>
+            </a:graphic>
+          </wp:inline>
+        </w:drawing>
+      </w:r>
+    </w:p>
+    <w:p>
+      <w:pPr>
+        <w:rPr>
+          <w:b/>
+          <w:bCs/>
+          <w:szCs w:val="28"/>
+          <w:lang w:bidi="ar-EG"/>
+        </w:rPr>
+      </w:pPr>
+      <w:r>
+        <w:rPr>
+          <w:b/>
+          <w:bCs/>
+          <w:szCs w:val="28"/>
+          <w:lang w:bidi="ar-EG"/>
+        </w:rPr>
+        <w:t>API Manager class t</w:t>
+      </w:r>
+      <w:r>
+        <w:rPr>
+          <w:b/>
+          <w:bCs/>
+          <w:szCs w:val="28"/>
+          <w:lang w:bidi="ar-EG"/>
+        </w:rPr>
+        <w:t>o summons base URL once.</w:t>
+      </w:r>
+    </w:p>
+    <w:p>
+      <w:pPr>
+        <w:rPr>
+          <w:b/>
+          <w:bCs/>
+          <w:szCs w:val="28"/>
+        </w:rPr>
+      </w:pPr>
+      <w:r>
+        <w:rPr>
+          <w:b/>
+          <w:bCs/>
+          <w:noProof/>
+          <w:szCs w:val="28"/>
+        </w:rPr>
+        <w:drawing>
+          <wp:inline distT="0" distB="0" distL="0" distR="0" wp14:anchorId="7C95B317" wp14:editId="3F509F84">
+            <wp:extent cx="4705350" cy="3360102"/>
+            <wp:effectExtent l="0" t="0" r="0" b="0"/>
+            <wp:docPr id="1124720871" name="Picture 1" descr="A picture containing text, screenshot, font&#10;&#10;Description automatically generated"/>
+            <wp:cNvGraphicFramePr>
+              <a:graphicFrameLocks xmlns:a="http://schemas.openxmlformats.org/drawingml/2006/main" noChangeAspect="1"/>
+            </wp:cNvGraphicFramePr>
+            <a:graphic xmlns:a="http://schemas.openxmlformats.org/drawingml/2006/main">
+              <a:graphicData uri="http://schemas.openxmlformats.org/drawingml/2006/picture">
+                <pic:pic xmlns:pic="http://schemas.openxmlformats.org/drawingml/2006/picture">
+                  <pic:nvPicPr>
+                    <pic:cNvPr id="1124720871" name="Picture 1" descr="A picture containing text, screenshot, font&#10;&#10;Description automatically generated"/>
+                    <pic:cNvPicPr/>
+                  </pic:nvPicPr>
+                  <pic:blipFill>
+                    <a:blip r:embed="rId28"/>
+                    <a:stretch>
+                      <a:fillRect/>
+                    </a:stretch>
+                  </pic:blipFill>
+                  <pic:spPr>
+                    <a:xfrm>
+                      <a:off x="0" y="0"/>
+                      <a:ext cx="4751118" cy="3392785"/>
+                    </a:xfrm>
+                    <a:prstGeom prst="rect">
+                      <a:avLst/>
+                    </a:prstGeom>
+                  </pic:spPr>
+                </pic:pic>
+              </a:graphicData>
+            </a:graphic>
+          </wp:inline>
+        </w:drawing>
+      </w:r>
+    </w:p>
+    <w:p>
+      <w:pPr>
+        <w:rPr>
+          <w:b/>
+          <w:bCs/>
+          <w:szCs w:val="28"/>
+        </w:rPr>
+      </w:pPr>
+      <w:r>
+        <w:rPr>
+          <w:b/>
+          <w:bCs/>
+          <w:szCs w:val="28"/>
+        </w:rPr>
+        <w:lastRenderedPageBreak/>
+        <w:t xml:space="preserve">The code uses </w:t>
+      </w:r>
+      <w:r>
+        <w:rPr>
+          <w:b/>
+          <w:bCs/>
+          <w:szCs w:val="28"/>
+        </w:rPr>
+        <w:t>view</w:t>
+      </w:r>
+      <w:r>
+        <w:rPr>
+          <w:b/>
+          <w:bCs/>
+          <w:szCs w:val="28"/>
+        </w:rPr>
+        <w:t xml:space="preserve"> binding to inflate</w:t>
+      </w:r>
+      <w:r>
+        <w:rPr>
+          <w:b/>
+          <w:bCs/>
+          <w:szCs w:val="28"/>
+        </w:rPr>
+        <w:t xml:space="preserve"> layout.</w:t>
+      </w:r>
+    </w:p>
+    <w:p>
+      <w:pPr>
+        <w:rPr>
+          <w:b/>
+          <w:bCs/>
+          <w:szCs w:val="28"/>
+        </w:rPr>
+      </w:pPr>
+      <w:r>
+        <w:rPr>
+          <w:b/>
+          <w:bCs/>
+          <w:szCs w:val="28"/>
+        </w:rPr>
+        <w:t>Implement b</w:t>
+      </w:r>
+      <w:r>
+        <w:rPr>
+          <w:b/>
+          <w:bCs/>
+          <w:szCs w:val="28"/>
+        </w:rPr>
+        <w:t>ottom navigation</w:t>
+      </w:r>
+      <w:r>
+        <w:rPr>
+          <w:b/>
+          <w:bCs/>
+          <w:szCs w:val="28"/>
+        </w:rPr>
+        <w:t xml:space="preserve"> to navigate all screens.</w:t>
+      </w:r>
+    </w:p>
+    <w:p>
+      <w:pPr>
+        <w:rPr>
+          <w:b/>
+          <w:bCs/>
+          <w:szCs w:val="28"/>
+        </w:rPr>
+      </w:pPr>
+      <w:r>
+        <w:rPr>
+          <w:b/>
+          <w:bCs/>
+          <w:noProof/>
+          <w:szCs w:val="28"/>
+        </w:rPr>
+        <w:drawing>
+          <wp:inline distT="0" distB="0" distL="0" distR="0" wp14:anchorId="713E469D" wp14:editId="7D27EF04">
+            <wp:extent cx="5943600" cy="4485005"/>
+            <wp:effectExtent l="0" t="0" r="0" b="0"/>
+            <wp:docPr id="1917798100" name="Picture 1"/>
+            <wp:cNvGraphicFramePr>
+              <a:graphicFrameLocks xmlns:a="http://schemas.openxmlformats.org/drawingml/2006/main" noChangeAspect="1"/>
+            </wp:cNvGraphicFramePr>
+            <a:graphic xmlns:a="http://schemas.openxmlformats.org/drawingml/2006/main">
+              <a:graphicData uri="http://schemas.openxmlformats.org/drawingml/2006/picture">
+                <pic:pic xmlns:pic="http://schemas.openxmlformats.org/drawingml/2006/picture">
+                  <pic:nvPicPr>
+                    <pic:cNvPr id="1917798100" name=""/>
+                    <pic:cNvPicPr/>
+                  </pic:nvPicPr>
+                  <pic:blipFill>
+                    <a:blip r:embed="rId29"/>
+                    <a:stretch>
+                      <a:fillRect/>
+                    </a:stretch>
+                  </pic:blipFill>
+                  <pic:spPr>
+                    <a:xfrm>
+                      <a:off x="0" y="0"/>
+                      <a:ext cx="5943600" cy="4485005"/>
+                    </a:xfrm>
+                    <a:prstGeom prst="rect">
+                      <a:avLst/>
+                    </a:prstGeom>
+                  </pic:spPr>
+                </pic:pic>
+              </a:graphicData>
+            </a:graphic>
+          </wp:inline>
+        </w:drawing>
+      </w:r>
+    </w:p>
+    <w:p>
+      <w:pPr>
+        <w:rPr>
+          <w:b/>
+          <w:bCs/>
+          <w:szCs w:val="28"/>
+          <w:lang w:bidi="ar-EG"/>
+        </w:rPr>
+      </w:pPr>
+    </w:p>
+    <w:p>
+      <w:pPr>
+        <w:rPr>
+          <w:b/>
+          <w:bCs/>
+          <w:szCs w:val="28"/>
+          <w:lang w:bidi="ar-EG"/>
+        </w:rPr>
+      </w:pPr>
+    </w:p>
+    <w:p>
+      <w:pPr>
+        <w:rPr>
+          <w:b/>
+          <w:bCs/>
+          <w:szCs w:val="28"/>
+          <w:lang w:bidi="ar-EG"/>
+        </w:rPr>
+      </w:pPr>
+    </w:p>
+    <w:p>
+      <w:pPr>
+        <w:rPr>
+          <w:b/>
+          <w:bCs/>
+          <w:szCs w:val="28"/>
+          <w:lang w:bidi="ar-EG"/>
+        </w:rPr>
+      </w:pPr>
+    </w:p>
+    <w:p>
+      <w:pPr>
+        <w:rPr>
+          <w:b/>
+          <w:bCs/>
+          <w:szCs w:val="28"/>
+          <w:lang w:bidi="ar-EG"/>
+        </w:rPr>
+      </w:pPr>
+    </w:p>
+    <w:p>
+      <w:pPr>
+        <w:rPr>
+          <w:b/>
+          <w:bCs/>
+          <w:szCs w:val="28"/>
+          <w:lang w:bidi="ar-EG"/>
+        </w:rPr>
+      </w:pPr>
+    </w:p>
+    <w:p>
+      <w:pPr>
+        <w:rPr>
+          <w:b/>
+          <w:bCs/>
+          <w:szCs w:val="28"/>
+          <w:lang w:bidi="ar-EG"/>
+        </w:rPr>
+      </w:pPr>
+      <w:r>
+        <w:rPr>
+          <w:b/>
+          <w:bCs/>
+          <w:szCs w:val="28"/>
+          <w:lang w:bidi="ar-EG"/>
+        </w:rPr>
+        <w:lastRenderedPageBreak/>
+        <w:t xml:space="preserve">Recycler view to show all Awqaf list in </w:t>
+      </w:r>
+      <w:proofErr w:type="gramStart"/>
+      <w:r>
+        <w:rPr>
+          <w:b/>
+          <w:bCs/>
+          <w:szCs w:val="28"/>
+          <w:lang w:bidi="ar-EG"/>
+        </w:rPr>
+        <w:t>Home</w:t>
+      </w:r>
+      <w:proofErr w:type="gramEnd"/>
+      <w:r>
+        <w:rPr>
+          <w:b/>
+          <w:bCs/>
+          <w:szCs w:val="28"/>
+          <w:lang w:bidi="ar-EG"/>
+        </w:rPr>
+        <w:t xml:space="preserve"> page.</w:t>
+      </w:r>
+    </w:p>
+    <w:p>
+      <w:pPr>
+        <w:rPr>
+          <w:b/>
+          <w:bCs/>
+          <w:szCs w:val="28"/>
+          <w:lang w:bidi="ar-EG"/>
+        </w:rPr>
+      </w:pPr>
+      <w:r>
+        <w:rPr>
+          <w:b/>
+          <w:bCs/>
+          <w:noProof/>
+          <w:szCs w:val="28"/>
+          <w:lang w:bidi="ar-EG"/>
+        </w:rPr>
+        <w:drawing>
+          <wp:inline distT="0" distB="0" distL="0" distR="0" wp14:anchorId="00096192" wp14:editId="02F0CDEC">
+            <wp:extent cx="5598042" cy="4320540"/>
+            <wp:effectExtent l="0" t="0" r="0" b="0"/>
+            <wp:docPr id="809718916" name="Picture 1" descr="A screenshot of a computer&#10;&#10;Description automatically generated"/>
+            <wp:cNvGraphicFramePr>
+              <a:graphicFrameLocks xmlns:a="http://schemas.openxmlformats.org/drawingml/2006/main" noChangeAspect="1"/>
+            </wp:cNvGraphicFramePr>
+            <a:graphic xmlns:a="http://schemas.openxmlformats.org/drawingml/2006/main">
+              <a:graphicData uri="http://schemas.openxmlformats.org/drawingml/2006/picture">
+                <pic:pic xmlns:pic="http://schemas.openxmlformats.org/drawingml/2006/picture">
+                  <pic:nvPicPr>
+                    <pic:cNvPr id="809718916" name="Picture 1" descr="A screenshot of a computer&#10;&#10;Description automatically generated"/>
+                    <pic:cNvPicPr/>
+                  </pic:nvPicPr>
+                  <pic:blipFill>
+                    <a:blip r:embed="rId30"/>
+                    <a:stretch>
+                      <a:fillRect/>
+                    </a:stretch>
+                  </pic:blipFill>
+                  <pic:spPr>
+                    <a:xfrm>
+                      <a:off x="0" y="0"/>
+                      <a:ext cx="5602594" cy="4324054"/>
+                    </a:xfrm>
+                    <a:prstGeom prst="rect">
+                      <a:avLst/>
+                    </a:prstGeom>
+                  </pic:spPr>
+                </pic:pic>
+              </a:graphicData>
+            </a:graphic>
+          </wp:inline>
+        </w:drawing>
+      </w:r>
+    </w:p>
+    <w:p>
+      <w:pPr>
+        <w:rPr>
+          <w:b/>
+          <w:bCs/>
+          <w:szCs w:val="28"/>
+          <w:lang w:bidi="ar-EG"/>
+        </w:rPr>
+      </w:pPr>
+      <w:r>
+        <w:rPr>
+          <w:b/>
+          <w:bCs/>
+          <w:szCs w:val="28"/>
+          <w:lang w:bidi="ar-EG"/>
+        </w:rPr>
+        <w:t xml:space="preserve">WebView class to show the document of </w:t>
+      </w:r>
+      <w:proofErr w:type="gramStart"/>
+      <w:r>
+        <w:rPr>
+          <w:b/>
+          <w:bCs/>
+          <w:szCs w:val="28"/>
+          <w:lang w:bidi="ar-EG"/>
+        </w:rPr>
+        <w:t>Waqf</w:t>
+      </w:r>
+      <w:proofErr w:type="gramEnd"/>
+    </w:p>
+    <w:p>
+      <w:pPr>
+        <w:rPr>
+          <w:b/>
+          <w:bCs/>
+          <w:szCs w:val="28"/>
+          <w:lang w:bidi="ar-EG"/>
+        </w:rPr>
+        <w:sectPr>
+          <w:pgSz w:w="12240" w:h="15840"/>
+          <w:pgMar w:top="1440" w:right="1440" w:bottom="1440" w:left="1440" w:header="720" w:footer="720" w:gutter="0"/>
+          <w:cols w:space="720"/>
+          <w:docGrid w:linePitch="360"/>
+        </w:sectPr>
+      </w:pPr>
+      <w:r>
+        <w:rPr>
+          <w:b/>
+          <w:bCs/>
+          <w:noProof/>
+          <w:szCs w:val="28"/>
+          <w:lang w:bidi="ar-EG"/>
+        </w:rPr>
+        <w:drawing>
+          <wp:inline distT="0" distB="0" distL="0" distR="0" wp14:anchorId="6B188CD5" wp14:editId="27DFB46C">
+            <wp:extent cx="5943600" cy="2470785"/>
+            <wp:effectExtent l="0" t="0" r="0" b="0"/>
+            <wp:docPr id="1966097336" name="Picture 1" descr="A picture containing text, screenshot, font&#10;&#10;Description automatically generated"/>
+            <wp:cNvGraphicFramePr>
+              <a:graphicFrameLocks xmlns:a="http://schemas.openxmlformats.org/drawingml/2006/main" noChangeAspect="1"/>
+            </wp:cNvGraphicFramePr>
+            <a:graphic xmlns:a="http://schemas.openxmlformats.org/drawingml/2006/main">
+              <a:graphicData uri="http://schemas.openxmlformats.org/drawingml/2006/picture">
+                <pic:pic xmlns:pic="http://schemas.openxmlformats.org/drawingml/2006/picture">
+                  <pic:nvPicPr>
+                    <pic:cNvPr id="1966097336" name="Picture 1" descr="A picture containing text, screenshot, font&#10;&#10;Description automatically generated"/>
+                    <pic:cNvPicPr/>
+                  </pic:nvPicPr>
+                  <pic:blipFill>
+                    <a:blip r:embed="rId31"/>
+                    <a:stretch>
+                      <a:fillRect/>
+                    </a:stretch>
+                  </pic:blipFill>
+                  <pic:spPr>
+                    <a:xfrm>
+                      <a:off x="0" y="0"/>
+                      <a:ext cx="5943600" cy="2470785"/>
+                    </a:xfrm>
+                    <a:prstGeom prst="rect">
+                      <a:avLst/>
+                    </a:prstGeom>
+                  </pic:spPr>
+                </pic:pic>
+              </a:graphicData>
+            </a:graphic>
+          </wp:inline>
+        </w:drawing>
+      </w:r>
+    </w:p>
+    <w:p>
+      <w:pPr>
+        <w:rPr>
+          <w:b/>
+          <w:bCs/>
+          <w:szCs w:val="28"/>
+          <w:lang w:bidi="ar-EG"/>
+        </w:rPr>
+      </w:pPr>
+      <w:r>
+        <w:rPr>
+          <w:b/>
+          <w:bCs/>
+          <w:szCs w:val="28"/>
+          <w:lang w:bidi="ar-EG"/>
+        </w:rPr>
+        <w:lastRenderedPageBreak/>
+        <w:t xml:space="preserve">Front-End Part </w:t>
+      </w:r>
+    </w:p>
+    <w:p>
+      <w:pPr>
+        <w:rPr>
+          <w:szCs w:val="28"/>
+          <w:lang w:bidi="ar-EG"/>
+        </w:rPr>
+      </w:pPr>
+      <w:r>
+        <w:rPr>
+          <w:szCs w:val="28"/>
+          <w:lang w:bidi="ar-EG"/>
+        </w:rPr>
+        <w:t>Our Project is divided into two separate websites one for All users to look at past waqfs and search about it.</w:t>
+      </w:r>
+    </w:p>
+    <w:p>
+      <w:pPr>
+        <w:rPr>
+          <w:b/>
+          <w:bCs/>
+          <w:szCs w:val="28"/>
+          <w:lang w:bidi="ar-EG"/>
+        </w:rPr>
+      </w:pPr>
+      <w:r>
+        <w:rPr>
+          <w:b/>
+          <w:bCs/>
+          <w:szCs w:val="28"/>
+          <w:lang w:bidi="ar-EG"/>
+        </w:rPr>
+        <w:t>Technologies used at front-end:</w:t>
+      </w:r>
+    </w:p>
+    <w:p>
+      <w:pPr>
+        <w:rPr>
+          <w:szCs w:val="28"/>
+          <w:lang w:bidi="ar-EG"/>
+        </w:rPr>
+      </w:pPr>
+      <w:r>
+        <w:rPr>
+          <w:szCs w:val="28"/>
+          <w:lang w:bidi="ar-EG"/>
+        </w:rPr>
+        <w:t>HTML</w:t>
+      </w:r>
+    </w:p>
+    <w:p>
+      <w:pPr>
+        <w:rPr>
+          <w:szCs w:val="28"/>
+          <w:lang w:bidi="ar-EG"/>
+        </w:rPr>
+      </w:pPr>
+      <w:r>
+        <w:rPr>
+          <w:szCs w:val="28"/>
+          <w:lang w:bidi="ar-EG"/>
+        </w:rPr>
+        <w:t>CSS</w:t>
+      </w:r>
+    </w:p>
+    <w:p>
+      <w:pPr>
+        <w:rPr>
+          <w:szCs w:val="28"/>
+          <w:lang w:bidi="ar-EG"/>
+        </w:rPr>
+      </w:pPr>
+      <w:r>
+        <w:rPr>
+          <w:szCs w:val="28"/>
+          <w:lang w:bidi="ar-EG"/>
+        </w:rPr>
+        <w:t>JS</w:t>
+      </w:r>
+    </w:p>
+    <w:p>
+      <w:pPr>
+        <w:rPr>
+          <w:szCs w:val="28"/>
+          <w:lang w:bidi="ar-EG"/>
+        </w:rPr>
+      </w:pPr>
+      <w:r>
+        <w:rPr>
+          <w:szCs w:val="28"/>
+          <w:lang w:bidi="ar-EG"/>
+        </w:rPr>
+        <w:t>React JS</w:t>
+      </w:r>
+    </w:p>
+    <w:p>
+      <w:pPr>
+        <w:rPr>
+          <w:szCs w:val="28"/>
+          <w:lang w:bidi="ar-EG"/>
+        </w:rPr>
+      </w:pPr>
+      <w:r>
+        <w:rPr>
+          <w:szCs w:val="28"/>
+          <w:lang w:bidi="ar-EG"/>
+        </w:rPr>
+        <w:t>We have used react JS framework to make website working with Single Page Application (SPA) to prevent Loading.</w:t>
+      </w:r>
+    </w:p>
+    <w:p>
+      <w:pPr>
+        <w:rPr>
+          <w:b/>
+          <w:bCs/>
+          <w:szCs w:val="28"/>
+          <w:lang w:bidi="ar-EG"/>
+        </w:rPr>
+      </w:pPr>
+      <w:r>
+        <w:rPr>
+          <w:b/>
+          <w:bCs/>
+          <w:szCs w:val="28"/>
+          <w:lang w:bidi="ar-EG"/>
+        </w:rPr>
+        <w:t>Users Website</w:t>
+      </w:r>
+    </w:p>
+    <w:p>
+      <w:pPr>
+        <w:rPr>
+          <w:szCs w:val="28"/>
+          <w:lang w:bidi="ar-EG"/>
+        </w:rPr>
+      </w:pPr>
+      <w:r>
+        <w:rPr>
+          <w:szCs w:val="28"/>
+          <w:lang w:bidi="ar-EG"/>
+        </w:rPr>
+        <w:t>Through this website users can reach out to Waqfs and Search about it</w:t>
+      </w:r>
+    </w:p>
+    <w:p>
+      <w:pPr>
+        <w:rPr>
+          <w:szCs w:val="28"/>
+          <w:lang w:bidi="ar-EG"/>
+        </w:rPr>
+        <w:sectPr>
+          <w:pgSz w:w="12240" w:h="15840"/>
+          <w:pgMar w:top="1440" w:right="1440" w:bottom="1440" w:left="1440" w:header="720" w:footer="720" w:gutter="0"/>
+          <w:cols w:space="720"/>
+          <w:docGrid w:linePitch="360"/>
+        </w:sectPr>
+      </w:pPr>
+      <w:r>
+        <w:rPr>
+          <w:szCs w:val="28"/>
+          <w:lang w:bidi="ar-EG"/>
+        </w:rPr>
+        <w:t xml:space="preserve"> </w:t>
+      </w:r>
+      <w:proofErr w:type="gramStart"/>
+      <w:r>
+        <w:rPr>
+          <w:szCs w:val="28"/>
+          <w:lang w:bidi="ar-EG"/>
+        </w:rPr>
+        <w:t>Users</w:t>
+      </w:r>
+      <w:proofErr w:type="gramEnd"/>
+      <w:r>
+        <w:rPr>
+          <w:szCs w:val="28"/>
+          <w:lang w:bidi="ar-EG"/>
+        </w:rPr>
+        <w:t xml:space="preserve"> website consists of pages (Home-About-Awqaf-Search-Contact).</w:t>
+      </w:r>
+    </w:p>
+    <w:p>
+      <w:pPr>
+        <w:rPr>
+          <w:b/>
+          <w:bCs/>
+          <w:szCs w:val="28"/>
+          <w:lang w:bidi="ar-EG"/>
+        </w:rPr>
+      </w:pPr>
+      <w:r>
+        <w:rPr>
+          <w:b/>
+          <w:bCs/>
+          <w:szCs w:val="28"/>
+          <w:lang w:bidi="ar-EG"/>
+        </w:rPr>
+        <w:lastRenderedPageBreak/>
+        <w:t>Home page</w:t>
+      </w:r>
+    </w:p>
+    <w:p>
+      <w:pPr>
+        <w:rPr>
+          <w:szCs w:val="28"/>
+          <w:lang w:bidi="ar-EG"/>
+        </w:rPr>
+      </w:pPr>
+      <w:r>
+        <w:rPr>
+          <w:szCs w:val="28"/>
+          <w:lang w:bidi="ar-EG"/>
+        </w:rPr>
+        <w:t>Home page is divided into five Sections.</w:t>
+      </w:r>
+    </w:p>
+    <w:p>
+      <w:pPr>
+        <w:rPr>
+          <w:szCs w:val="28"/>
+          <w:lang w:bidi="ar-EG"/>
+        </w:rPr>
+      </w:pPr>
+    </w:p>
+    <w:p>
+      <w:pPr>
+        <w:rPr>
+          <w:szCs w:val="28"/>
+          <w:lang w:bidi="ar-EG"/>
+        </w:rPr>
       </w:pPr>
     </w:p>
     <w:sectPr>
@@ -13233,6 +14431,119 @@
     </w:lvl>
   </w:abstractNum>
   <w:abstractNum w:abstractNumId="10" w15:restartNumberingAfterBreak="0">
+    <w:nsid w:val="26D56ABD"/>
+    <w:multiLevelType w:val="hybridMultilevel"/>
+    <w:tmpl w:val="22B49812"/>
+    <w:lvl w:ilvl="0" w:tplc="04090001">
+      <w:start w:val="1"/>
+      <w:numFmt w:val="bullet"/>
+      <w:lvlText w:val=""/>
+      <w:lvlJc w:val="left"/>
+      <w:pPr>
+        <w:ind w:left="720" w:hanging="360"/>
+      </w:pPr>
+      <w:rPr>
+        <w:rFonts w:ascii="Symbol" w:hAnsi="Symbol" w:hint="default"/>
+      </w:rPr>
+    </w:lvl>
+    <w:lvl w:ilvl="1" w:tplc="04090003" w:tentative="1">
+      <w:start w:val="1"/>
+      <w:numFmt w:val="bullet"/>
+      <w:lvlText w:val="o"/>
+      <w:lvlJc w:val="left"/>
+      <w:pPr>
+        <w:ind w:left="1440" w:hanging="360"/>
+      </w:pPr>
+      <w:rPr>
+        <w:rFonts w:ascii="Courier New" w:hAnsi="Courier New" w:cs="Courier New" w:hint="default"/>
+      </w:rPr>
+    </w:lvl>
+    <w:lvl w:ilvl="2" w:tplc="04090005" w:tentative="1">
+      <w:start w:val="1"/>
+      <w:numFmt w:val="bullet"/>
+      <w:lvlText w:val=""/>
+      <w:lvlJc w:val="left"/>
+      <w:pPr>
+        <w:ind w:left="2160" w:hanging="360"/>
+      </w:pPr>
+      <w:rPr>
+        <w:rFonts w:ascii="Wingdings" w:hAnsi="Wingdings" w:hint="default"/>
+      </w:rPr>
+    </w:lvl>
+    <w:lvl w:ilvl="3" w:tplc="04090001" w:tentative="1">
+      <w:start w:val="1"/>
+      <w:numFmt w:val="bullet"/>
+      <w:lvlText w:val=""/>
+      <w:lvlJc w:val="left"/>
+      <w:pPr>
+        <w:ind w:left="2880" w:hanging="360"/>
+      </w:pPr>
+      <w:rPr>
+        <w:rFonts w:ascii="Symbol" w:hAnsi="Symbol" w:hint="default"/>
+      </w:rPr>
+    </w:lvl>
+    <w:lvl w:ilvl="4" w:tplc="04090003" w:tentative="1">
+      <w:start w:val="1"/>
+      <w:numFmt w:val="bullet"/>
+      <w:lvlText w:val="o"/>
+      <w:lvlJc w:val="left"/>
+      <w:pPr>
+        <w:ind w:left="3600" w:hanging="360"/>
+      </w:pPr>
+      <w:rPr>
+        <w:rFonts w:ascii="Courier New" w:hAnsi="Courier New" w:cs="Courier New" w:hint="default"/>
+      </w:rPr>
+    </w:lvl>
+    <w:lvl w:ilvl="5" w:tplc="04090005" w:tentative="1">
+      <w:start w:val="1"/>
+      <w:numFmt w:val="bullet"/>
+      <w:lvlText w:val=""/>
+      <w:lvlJc w:val="left"/>
+      <w:pPr>
+        <w:ind w:left="4320" w:hanging="360"/>
+      </w:pPr>
+      <w:rPr>
+        <w:rFonts w:ascii="Wingdings" w:hAnsi="Wingdings" w:hint="default"/>
+      </w:rPr>
+    </w:lvl>
+    <w:lvl w:ilvl="6" w:tplc="04090001" w:tentative="1">
+      <w:start w:val="1"/>
+      <w:numFmt w:val="bullet"/>
+      <w:lvlText w:val=""/>
+      <w:lvlJc w:val="left"/>
+      <w:pPr>
+        <w:ind w:left="5040" w:hanging="360"/>
+      </w:pPr>
+      <w:rPr>
+        <w:rFonts w:ascii="Symbol" w:hAnsi="Symbol" w:hint="default"/>
+      </w:rPr>
+    </w:lvl>
+    <w:lvl w:ilvl="7" w:tplc="04090003" w:tentative="1">
+      <w:start w:val="1"/>
+      <w:numFmt w:val="bullet"/>
+      <w:lvlText w:val="o"/>
+      <w:lvlJc w:val="left"/>
+      <w:pPr>
+        <w:ind w:left="5760" w:hanging="360"/>
+      </w:pPr>
+      <w:rPr>
+        <w:rFonts w:ascii="Courier New" w:hAnsi="Courier New" w:cs="Courier New" w:hint="default"/>
+      </w:rPr>
+    </w:lvl>
+    <w:lvl w:ilvl="8" w:tplc="04090005" w:tentative="1">
+      <w:start w:val="1"/>
+      <w:numFmt w:val="bullet"/>
+      <w:lvlText w:val=""/>
+      <w:lvlJc w:val="left"/>
+      <w:pPr>
+        <w:ind w:left="6480" w:hanging="360"/>
+      </w:pPr>
+      <w:rPr>
+        <w:rFonts w:ascii="Wingdings" w:hAnsi="Wingdings" w:hint="default"/>
+      </w:rPr>
+    </w:lvl>
+  </w:abstractNum>
+  <w:abstractNum w:abstractNumId="11" w15:restartNumberingAfterBreak="0">
     <w:nsid w:val="2C254F2C"/>
     <w:multiLevelType w:val="hybridMultilevel"/>
     <w:tmpl w:val="35A2F204"/>
@@ -13345,7 +14656,7 @@
       </w:rPr>
     </w:lvl>
   </w:abstractNum>
-  <w:abstractNum w:abstractNumId="11" w15:restartNumberingAfterBreak="0">
+  <w:abstractNum w:abstractNumId="12" w15:restartNumberingAfterBreak="0">
     <w:nsid w:val="2C5D3641"/>
     <w:multiLevelType w:val="hybridMultilevel"/>
     <w:tmpl w:val="BA62F3E8"/>
@@ -13458,7 +14769,7 @@
       </w:rPr>
     </w:lvl>
   </w:abstractNum>
-  <w:abstractNum w:abstractNumId="12" w15:restartNumberingAfterBreak="0">
+  <w:abstractNum w:abstractNumId="13" w15:restartNumberingAfterBreak="0">
     <w:nsid w:val="3E8373E7"/>
     <w:multiLevelType w:val="hybridMultilevel"/>
     <w:tmpl w:val="B04285CC"/>
@@ -13571,7 +14882,7 @@
       </w:rPr>
     </w:lvl>
   </w:abstractNum>
-  <w:abstractNum w:abstractNumId="13" w15:restartNumberingAfterBreak="0">
+  <w:abstractNum w:abstractNumId="14" w15:restartNumberingAfterBreak="0">
     <w:nsid w:val="41D8461A"/>
     <w:multiLevelType w:val="multilevel"/>
     <w:tmpl w:val="A3CC711C"/>
@@ -13707,7 +15018,7 @@
       </w:rPr>
     </w:lvl>
   </w:abstractNum>
-  <w:abstractNum w:abstractNumId="14" w15:restartNumberingAfterBreak="0">
+  <w:abstractNum w:abstractNumId="15" w15:restartNumberingAfterBreak="0">
     <w:nsid w:val="428B18D0"/>
     <w:multiLevelType w:val="hybridMultilevel"/>
     <w:tmpl w:val="6C2065DA"/>
@@ -13798,7 +15109,7 @@
       </w:pPr>
     </w:lvl>
   </w:abstractNum>
-  <w:abstractNum w:abstractNumId="15" w15:restartNumberingAfterBreak="0">
+  <w:abstractNum w:abstractNumId="16" w15:restartNumberingAfterBreak="0">
     <w:nsid w:val="47931808"/>
     <w:multiLevelType w:val="hybridMultilevel"/>
     <w:tmpl w:val="62524F38"/>
@@ -13911,7 +15222,7 @@
       </w:rPr>
     </w:lvl>
   </w:abstractNum>
-  <w:abstractNum w:abstractNumId="16" w15:restartNumberingAfterBreak="0">
+  <w:abstractNum w:abstractNumId="17" w15:restartNumberingAfterBreak="0">
     <w:nsid w:val="568E5305"/>
     <w:multiLevelType w:val="hybridMultilevel"/>
     <w:tmpl w:val="3946AD40"/>
@@ -14024,7 +15335,7 @@
       </w:rPr>
     </w:lvl>
   </w:abstractNum>
-  <w:abstractNum w:abstractNumId="17" w15:restartNumberingAfterBreak="0">
+  <w:abstractNum w:abstractNumId="18" w15:restartNumberingAfterBreak="0">
     <w:nsid w:val="5710554E"/>
     <w:multiLevelType w:val="hybridMultilevel"/>
     <w:tmpl w:val="D7BA86A6"/>
@@ -14137,7 +15448,7 @@
       </w:rPr>
     </w:lvl>
   </w:abstractNum>
-  <w:abstractNum w:abstractNumId="18" w15:restartNumberingAfterBreak="0">
+  <w:abstractNum w:abstractNumId="19" w15:restartNumberingAfterBreak="0">
     <w:nsid w:val="5A4B42CB"/>
     <w:multiLevelType w:val="hybridMultilevel"/>
     <w:tmpl w:val="4EC445F2"/>
@@ -14223,7 +15534,7 @@
       </w:pPr>
     </w:lvl>
   </w:abstractNum>
-  <w:abstractNum w:abstractNumId="19" w15:restartNumberingAfterBreak="0">
+  <w:abstractNum w:abstractNumId="20" w15:restartNumberingAfterBreak="0">
     <w:nsid w:val="643810D8"/>
     <w:multiLevelType w:val="multilevel"/>
     <w:tmpl w:val="B802B2F6"/>
@@ -14372,7 +15683,7 @@
       </w:rPr>
     </w:lvl>
   </w:abstractNum>
-  <w:abstractNum w:abstractNumId="20" w15:restartNumberingAfterBreak="0">
+  <w:abstractNum w:abstractNumId="21" w15:restartNumberingAfterBreak="0">
     <w:nsid w:val="6FCC40BD"/>
     <w:multiLevelType w:val="hybridMultilevel"/>
     <w:tmpl w:val="C9601984"/>
@@ -14458,7 +15769,7 @@
       </w:pPr>
     </w:lvl>
   </w:abstractNum>
-  <w:abstractNum w:abstractNumId="21" w15:restartNumberingAfterBreak="0">
+  <w:abstractNum w:abstractNumId="22" w15:restartNumberingAfterBreak="0">
     <w:nsid w:val="736420A9"/>
     <w:multiLevelType w:val="hybridMultilevel"/>
     <w:tmpl w:val="3294C28C"/>
@@ -14571,7 +15882,7 @@
       </w:rPr>
     </w:lvl>
   </w:abstractNum>
-  <w:abstractNum w:abstractNumId="22" w15:restartNumberingAfterBreak="0">
+  <w:abstractNum w:abstractNumId="23" w15:restartNumberingAfterBreak="0">
     <w:nsid w:val="78650289"/>
     <w:multiLevelType w:val="multilevel"/>
     <w:tmpl w:val="ED847124"/>
@@ -14684,7 +15995,7 @@
       </w:rPr>
     </w:lvl>
   </w:abstractNum>
-  <w:abstractNum w:abstractNumId="23" w15:restartNumberingAfterBreak="0">
+  <w:abstractNum w:abstractNumId="24" w15:restartNumberingAfterBreak="0">
     <w:nsid w:val="7DD81FCB"/>
     <w:multiLevelType w:val="hybridMultilevel"/>
     <w:tmpl w:val="76783446"/>
@@ -14797,7 +16108,7 @@
       </w:rPr>
     </w:lvl>
   </w:abstractNum>
-  <w:abstractNum w:abstractNumId="24" w15:restartNumberingAfterBreak="0">
+  <w:abstractNum w:abstractNumId="25" w15:restartNumberingAfterBreak="0">
     <w:nsid w:val="7DEA4841"/>
     <w:multiLevelType w:val="hybridMultilevel"/>
     <w:tmpl w:val="71AAF1E6"/>
@@ -14884,28 +16195,28 @@
     </w:lvl>
   </w:abstractNum>
   <w:num w:numId="1" w16cid:durableId="1766608166">
-    <w:abstractNumId w:val="22"/>
+    <w:abstractNumId w:val="23"/>
   </w:num>
   <w:num w:numId="2" w16cid:durableId="1587031614">
-    <w:abstractNumId w:val="13"/>
+    <w:abstractNumId w:val="14"/>
   </w:num>
   <w:num w:numId="3" w16cid:durableId="851265682">
-    <w:abstractNumId w:val="19"/>
+    <w:abstractNumId w:val="20"/>
   </w:num>
   <w:num w:numId="4" w16cid:durableId="979846919">
-    <w:abstractNumId w:val="16"/>
+    <w:abstractNumId w:val="17"/>
   </w:num>
   <w:num w:numId="5" w16cid:durableId="1172066350">
-    <w:abstractNumId w:val="10"/>
+    <w:abstractNumId w:val="11"/>
   </w:num>
   <w:num w:numId="6" w16cid:durableId="1887402545">
     <w:abstractNumId w:val="0"/>
   </w:num>
   <w:num w:numId="7" w16cid:durableId="1413119716">
-    <w:abstractNumId w:val="11"/>
+    <w:abstractNumId w:val="12"/>
   </w:num>
   <w:num w:numId="8" w16cid:durableId="738792768">
-    <w:abstractNumId w:val="23"/>
+    <w:abstractNumId w:val="24"/>
   </w:num>
   <w:num w:numId="9" w16cid:durableId="1538348634">
     <w:abstractNumId w:val="5"/>
@@ -14920,31 +16231,31 @@
     <w:abstractNumId w:val="6"/>
   </w:num>
   <w:num w:numId="13" w16cid:durableId="241986109">
-    <w:abstractNumId w:val="12"/>
+    <w:abstractNumId w:val="13"/>
   </w:num>
   <w:num w:numId="14" w16cid:durableId="1751197681">
-    <w:abstractNumId w:val="21"/>
+    <w:abstractNumId w:val="22"/>
   </w:num>
   <w:num w:numId="15" w16cid:durableId="1273905362">
     <w:abstractNumId w:val="3"/>
   </w:num>
   <w:num w:numId="16" w16cid:durableId="802500410">
-    <w:abstractNumId w:val="20"/>
+    <w:abstractNumId w:val="21"/>
   </w:num>
   <w:num w:numId="17" w16cid:durableId="993148585">
     <w:abstractNumId w:val="9"/>
   </w:num>
   <w:num w:numId="18" w16cid:durableId="1257011741">
-    <w:abstractNumId w:val="14"/>
+    <w:abstractNumId w:val="15"/>
   </w:num>
   <w:num w:numId="19" w16cid:durableId="776217306">
-    <w:abstractNumId w:val="15"/>
+    <w:abstractNumId w:val="16"/>
   </w:num>
   <w:num w:numId="20" w16cid:durableId="965693630">
-    <w:abstractNumId w:val="18"/>
+    <w:abstractNumId w:val="19"/>
   </w:num>
   <w:num w:numId="21" w16cid:durableId="1517114099">
-    <w:abstractNumId w:val="24"/>
+    <w:abstractNumId w:val="25"/>
   </w:num>
   <w:num w:numId="22" w16cid:durableId="391078663">
     <w:abstractNumId w:val="7"/>
@@ -14953,10 +16264,13 @@
     <w:abstractNumId w:val="1"/>
   </w:num>
   <w:num w:numId="24" w16cid:durableId="2006282394">
-    <w:abstractNumId w:val="17"/>
+    <w:abstractNumId w:val="18"/>
   </w:num>
   <w:num w:numId="25" w16cid:durableId="639001078">
     <w:abstractNumId w:val="4"/>
+  </w:num>
+  <w:num w:numId="26" w16cid:durableId="959993078">
+    <w:abstractNumId w:val="10"/>
   </w:num>
 </w:numbering>
 </file>

</xml_diff>